<commit_message>
report + add more metrics
</commit_message>
<xml_diff>
--- a/CA2/HW.docx
+++ b/CA2/HW.docx
@@ -1603,21 +1603,7 @@
               <w:rPr>
                 <w:lang w:bidi="fa-IR"/>
               </w:rPr>
-              <w:t>P(</w:t>
-            </w:r>
-            <w:proofErr w:type="gramStart"/>
-            <w:r>
-              <w:rPr>
-                <w:lang w:bidi="fa-IR"/>
-              </w:rPr>
-              <w:t>O,W</w:t>
-            </w:r>
-            <w:proofErr w:type="gramEnd"/>
-            <w:r>
-              <w:rPr>
-                <w:lang w:bidi="fa-IR"/>
-              </w:rPr>
-              <w:t>)</w:t>
+              <w:t>P(O,W)</w:t>
             </w:r>
           </w:p>
         </w:tc>
@@ -3207,7 +3193,6 @@
         <w:ind w:left="1440"/>
         <w:rPr>
           <w:color w:val="9BBB59" w:themeColor="accent3"/>
-          <w:rtl/>
           <w:lang w:bidi="fa-IR"/>
         </w:rPr>
       </w:pPr>
@@ -3294,6 +3279,321 @@
         <w:t xml:space="preserve"> نمیباشد.</w:t>
       </w:r>
     </w:p>
+    <w:p>
+      <w:pPr>
+        <w:pStyle w:val="ListParagraph"/>
+        <w:ind w:left="1440"/>
+        <w:rPr>
+          <w:color w:val="9BBB59" w:themeColor="accent3"/>
+          <w:rtl/>
+          <w:lang w:bidi="fa-IR"/>
+        </w:rPr>
+      </w:pPr>
+      <w:bookmarkStart w:id="7" w:name="_Hlk163248357"/>
+      <w:r>
+        <w:rPr>
+          <w:rFonts w:hint="cs"/>
+          <w:color w:val="9BBB59" w:themeColor="accent3"/>
+          <w:rtl/>
+          <w:lang w:bidi="fa-IR"/>
+        </w:rPr>
+        <w:t>همچنین درصورت محاسبه مقادیر در میابیم:</w:t>
+      </w:r>
+    </w:p>
+    <w:p>
+      <w:pPr>
+        <w:pStyle w:val="ListParagraph"/>
+        <w:bidi w:val="0"/>
+        <w:ind w:left="0"/>
+        <w:rPr>
+          <w:color w:val="9BBB59" w:themeColor="accent3"/>
+          <w:lang w:bidi="fa-IR"/>
+        </w:rPr>
+      </w:pPr>
+      <m:oMathPara>
+        <m:oMathParaPr>
+          <m:jc m:val="left"/>
+        </m:oMathParaPr>
+        <m:oMath>
+          <m:r>
+            <w:rPr>
+              <w:rFonts w:ascii="Cambria Math" w:hAnsi="Cambria Math"/>
+              <w:color w:val="9BBB59" w:themeColor="accent3"/>
+              <w:lang w:bidi="fa-IR"/>
+            </w:rPr>
+            <m:t>P</m:t>
+          </m:r>
+          <m:d>
+            <m:dPr>
+              <m:ctrlPr>
+                <w:rPr>
+                  <w:rFonts w:ascii="Cambria Math" w:hAnsi="Cambria Math"/>
+                  <w:i/>
+                  <w:color w:val="9BBB59" w:themeColor="accent3"/>
+                  <w:lang w:bidi="fa-IR"/>
+                </w:rPr>
+              </m:ctrlPr>
+            </m:dPr>
+            <m:e>
+              <m:r>
+                <w:rPr>
+                  <w:rFonts w:ascii="Cambria Math" w:hAnsi="Cambria Math"/>
+                  <w:color w:val="9BBB59" w:themeColor="accent3"/>
+                  <w:lang w:bidi="fa-IR"/>
+                </w:rPr>
+                <m:t>A</m:t>
+              </m:r>
+            </m:e>
+            <m:e>
+              <m:r>
+                <w:rPr>
+                  <w:rFonts w:ascii="Cambria Math" w:hAnsi="Cambria Math"/>
+                  <w:color w:val="9BBB59" w:themeColor="accent3"/>
+                  <w:lang w:bidi="fa-IR"/>
+                </w:rPr>
+                <m:t>F</m:t>
+              </m:r>
+            </m:e>
+          </m:d>
+          <m:r>
+            <w:rPr>
+              <w:rFonts w:ascii="Cambria Math" w:hAnsi="Cambria Math"/>
+              <w:color w:val="9BBB59" w:themeColor="accent3"/>
+              <w:lang w:bidi="fa-IR"/>
+            </w:rPr>
+            <m:t>=P(A|F,O)</m:t>
+          </m:r>
+        </m:oMath>
+      </m:oMathPara>
+    </w:p>
+    <w:p>
+      <w:pPr>
+        <w:pStyle w:val="ListParagraph"/>
+        <w:bidi w:val="0"/>
+        <w:ind w:left="0"/>
+        <w:rPr>
+          <w:color w:val="9BBB59" w:themeColor="accent3"/>
+          <w:lang w:bidi="fa-IR"/>
+        </w:rPr>
+      </w:pPr>
+      <m:oMathPara>
+        <m:oMathParaPr>
+          <m:jc m:val="left"/>
+        </m:oMathParaPr>
+        <m:oMath>
+          <m:r>
+            <w:rPr>
+              <w:rFonts w:ascii="Cambria Math" w:hAnsi="Cambria Math"/>
+              <w:color w:val="9BBB59" w:themeColor="accent3"/>
+              <w:lang w:bidi="fa-IR"/>
+            </w:rPr>
+            <m:t>P</m:t>
+          </m:r>
+          <m:d>
+            <m:dPr>
+              <m:ctrlPr>
+                <w:rPr>
+                  <w:rFonts w:ascii="Cambria Math" w:hAnsi="Cambria Math"/>
+                  <w:i/>
+                  <w:color w:val="9BBB59" w:themeColor="accent3"/>
+                  <w:lang w:bidi="fa-IR"/>
+                </w:rPr>
+              </m:ctrlPr>
+            </m:dPr>
+            <m:e>
+              <m:r>
+                <w:rPr>
+                  <w:rFonts w:ascii="Cambria Math" w:hAnsi="Cambria Math"/>
+                  <w:color w:val="9BBB59" w:themeColor="accent3"/>
+                  <w:lang w:bidi="fa-IR"/>
+                </w:rPr>
+                <m:t>O</m:t>
+              </m:r>
+            </m:e>
+            <m:e>
+              <m:r>
+                <w:rPr>
+                  <w:rFonts w:ascii="Cambria Math" w:hAnsi="Cambria Math"/>
+                  <w:color w:val="9BBB59" w:themeColor="accent3"/>
+                  <w:lang w:bidi="fa-IR"/>
+                </w:rPr>
+                <m:t>F</m:t>
+              </m:r>
+            </m:e>
+          </m:d>
+          <m:r>
+            <w:rPr>
+              <w:rFonts w:ascii="Cambria Math" w:hAnsi="Cambria Math"/>
+              <w:color w:val="9BBB59" w:themeColor="accent3"/>
+              <w:lang w:bidi="fa-IR"/>
+            </w:rPr>
+            <m:t>=P(</m:t>
+          </m:r>
+          <m:r>
+            <w:rPr>
+              <w:rFonts w:ascii="Cambria Math" w:hAnsi="Cambria Math"/>
+              <w:color w:val="9BBB59" w:themeColor="accent3"/>
+              <w:lang w:bidi="fa-IR"/>
+            </w:rPr>
+            <m:t>O</m:t>
+          </m:r>
+          <m:r>
+            <w:rPr>
+              <w:rFonts w:ascii="Cambria Math" w:hAnsi="Cambria Math"/>
+              <w:color w:val="9BBB59" w:themeColor="accent3"/>
+              <w:lang w:bidi="fa-IR"/>
+            </w:rPr>
+            <m:t>|F,</m:t>
+          </m:r>
+          <m:r>
+            <w:rPr>
+              <w:rFonts w:ascii="Cambria Math" w:hAnsi="Cambria Math"/>
+              <w:color w:val="9BBB59" w:themeColor="accent3"/>
+              <w:lang w:bidi="fa-IR"/>
+            </w:rPr>
+            <m:t>A</m:t>
+          </m:r>
+          <m:r>
+            <w:rPr>
+              <w:rFonts w:ascii="Cambria Math" w:hAnsi="Cambria Math"/>
+              <w:color w:val="9BBB59" w:themeColor="accent3"/>
+              <w:lang w:bidi="fa-IR"/>
+            </w:rPr>
+            <m:t>)</m:t>
+          </m:r>
+        </m:oMath>
+      </m:oMathPara>
+    </w:p>
+    <w:p>
+      <w:pPr>
+        <w:pStyle w:val="ListParagraph"/>
+        <w:bidi w:val="0"/>
+        <w:ind w:left="0"/>
+        <w:rPr>
+          <w:rFonts w:hint="cs"/>
+          <w:color w:val="9BBB59" w:themeColor="accent3"/>
+          <w:rtl/>
+          <w:lang w:bidi="fa-IR"/>
+        </w:rPr>
+      </w:pPr>
+      <m:oMathPara>
+        <m:oMathParaPr>
+          <m:jc m:val="left"/>
+        </m:oMathParaPr>
+        <m:oMath>
+          <m:r>
+            <w:rPr>
+              <w:rFonts w:ascii="Cambria Math" w:hAnsi="Cambria Math"/>
+              <w:color w:val="9BBB59" w:themeColor="accent3"/>
+              <w:lang w:bidi="fa-IR"/>
+            </w:rPr>
+            <m:t>P</m:t>
+          </m:r>
+          <m:d>
+            <m:dPr>
+              <m:ctrlPr>
+                <w:rPr>
+                  <w:rFonts w:ascii="Cambria Math" w:hAnsi="Cambria Math"/>
+                  <w:i/>
+                  <w:color w:val="9BBB59" w:themeColor="accent3"/>
+                  <w:lang w:bidi="fa-IR"/>
+                </w:rPr>
+              </m:ctrlPr>
+            </m:dPr>
+            <m:e>
+              <m:r>
+                <w:rPr>
+                  <w:rFonts w:ascii="Cambria Math" w:hAnsi="Cambria Math"/>
+                  <w:color w:val="9BBB59" w:themeColor="accent3"/>
+                  <w:lang w:bidi="fa-IR"/>
+                </w:rPr>
+                <m:t>A</m:t>
+              </m:r>
+              <m:r>
+                <w:rPr>
+                  <w:rFonts w:ascii="Cambria Math" w:hAnsi="Cambria Math"/>
+                  <w:color w:val="9BBB59" w:themeColor="accent3"/>
+                  <w:lang w:bidi="fa-IR"/>
+                </w:rPr>
+                <m:t>,O</m:t>
+              </m:r>
+            </m:e>
+            <m:e>
+              <m:r>
+                <w:rPr>
+                  <w:rFonts w:ascii="Cambria Math" w:hAnsi="Cambria Math"/>
+                  <w:color w:val="9BBB59" w:themeColor="accent3"/>
+                  <w:lang w:bidi="fa-IR"/>
+                </w:rPr>
+                <m:t>F</m:t>
+              </m:r>
+            </m:e>
+          </m:d>
+          <m:r>
+            <w:rPr>
+              <w:rFonts w:ascii="Cambria Math" w:hAnsi="Cambria Math"/>
+              <w:color w:val="9BBB59" w:themeColor="accent3"/>
+              <w:lang w:bidi="fa-IR"/>
+            </w:rPr>
+            <m:t>=P(A|</m:t>
+          </m:r>
+          <m:r>
+            <w:rPr>
+              <w:rFonts w:ascii="Cambria Math" w:hAnsi="Cambria Math"/>
+              <w:color w:val="9BBB59" w:themeColor="accent3"/>
+              <w:lang w:bidi="fa-IR"/>
+            </w:rPr>
+            <m:t>F</m:t>
+          </m:r>
+          <m:r>
+            <w:rPr>
+              <w:rFonts w:ascii="Cambria Math" w:hAnsi="Cambria Math"/>
+              <w:color w:val="9BBB59" w:themeColor="accent3"/>
+              <w:lang w:bidi="fa-IR"/>
+            </w:rPr>
+            <m:t>)</m:t>
+          </m:r>
+          <m:r>
+            <m:rPr>
+              <m:sty m:val="p"/>
+            </m:rPr>
+            <w:rPr>
+              <w:rFonts w:ascii="Cambria Math" w:hAnsi="Cambria Math"/>
+              <w:color w:val="9BBB59" w:themeColor="accent3"/>
+              <w:lang w:bidi="fa-IR"/>
+            </w:rPr>
+            <m:t>P(O|F)</m:t>
+          </m:r>
+        </m:oMath>
+      </m:oMathPara>
+    </w:p>
+    <w:p>
+      <w:pPr>
+        <w:pStyle w:val="ListParagraph"/>
+        <w:bidi w:val="0"/>
+        <w:ind w:left="0"/>
+        <w:rPr>
+          <w:rFonts w:hint="cs"/>
+          <w:color w:val="9BBB59" w:themeColor="accent3"/>
+          <w:rtl/>
+          <w:lang w:bidi="fa-IR"/>
+        </w:rPr>
+      </w:pPr>
+    </w:p>
+    <w:p>
+      <w:pPr>
+        <w:pStyle w:val="ListParagraph"/>
+        <w:bidi w:val="0"/>
+        <w:ind w:left="0"/>
+        <w:rPr>
+          <w:rFonts w:hint="cs"/>
+          <w:color w:val="9BBB59" w:themeColor="accent3"/>
+          <w:rtl/>
+          <w:lang w:bidi="fa-IR"/>
+        </w:rPr>
+      </w:pPr>
+    </w:p>
+    <w:bookmarkEnd w:id="7"/>
     <w:p>
       <w:pPr>
         <w:pStyle w:val="ListParagraph"/>
@@ -3395,85 +3695,115 @@
     <w:p>
       <w:pPr>
         <w:pStyle w:val="ListParagraph"/>
-        <w:numPr>
-          <w:ilvl w:val="0"/>
-          <w:numId w:val="26"/>
-        </w:numPr>
-        <w:rPr>
+        <w:ind w:left="1440"/>
+        <w:rPr>
+          <w:color w:val="C0504D" w:themeColor="accent2"/>
           <w:lang w:bidi="fa-IR"/>
         </w:rPr>
       </w:pPr>
       <w:r>
         <w:rPr>
-          <w:rFonts w:hint="cs"/>
+          <w:color w:val="C0504D" w:themeColor="accent2"/>
           <w:rtl/>
           <w:lang w:bidi="fa-IR"/>
         </w:rPr>
-        <w:t xml:space="preserve"> </w:t>
+        <w:t>همچن</w:t>
       </w:r>
       <w:r>
         <w:rPr>
           <w:rFonts w:hint="cs"/>
+          <w:color w:val="C0504D" w:themeColor="accent2"/>
           <w:rtl/>
           <w:lang w:bidi="fa-IR"/>
         </w:rPr>
-        <w:t xml:space="preserve">احتمال </w:t>
+        <w:t>ی</w:t>
       </w:r>
       <w:r>
         <w:rPr>
-          <w:lang w:bidi="fa-IR"/>
-        </w:rPr>
-        <w:t>F</w:t>
+          <w:rFonts w:hint="eastAsia"/>
+          <w:color w:val="C0504D" w:themeColor="accent2"/>
+          <w:rtl/>
+          <w:lang w:bidi="fa-IR"/>
+        </w:rPr>
+        <w:t>ن</w:t>
       </w:r>
       <w:r>
         <w:rPr>
-          <w:rFonts w:hint="cs"/>
+          <w:color w:val="C0504D" w:themeColor="accent2"/>
           <w:rtl/>
           <w:lang w:bidi="fa-IR"/>
         </w:rPr>
-        <w:t xml:space="preserve"> به شرط دانستن </w:t>
+        <w:t xml:space="preserve"> درصورت محاسبه مقاد</w:t>
       </w:r>
       <w:r>
         <w:rPr>
-          <w:lang w:bidi="fa-IR"/>
-        </w:rPr>
-        <w:t>W</w:t>
+          <w:rFonts w:hint="cs"/>
+          <w:color w:val="C0504D" w:themeColor="accent2"/>
+          <w:rtl/>
+          <w:lang w:bidi="fa-IR"/>
+        </w:rPr>
+        <w:t>ی</w:t>
       </w:r>
       <w:r>
         <w:rPr>
-          <w:rFonts w:hint="cs"/>
+          <w:rFonts w:hint="eastAsia"/>
+          <w:color w:val="C0504D" w:themeColor="accent2"/>
           <w:rtl/>
           <w:lang w:bidi="fa-IR"/>
         </w:rPr>
-        <w:t xml:space="preserve">و </w:t>
+        <w:t>ر</w:t>
       </w:r>
       <w:r>
         <w:rPr>
-          <w:lang w:bidi="fa-IR"/>
-        </w:rPr>
-        <w:t>O</w:t>
+          <w:color w:val="C0504D" w:themeColor="accent2"/>
+          <w:rtl/>
+          <w:lang w:bidi="fa-IR"/>
+        </w:rPr>
+        <w:t xml:space="preserve"> در م</w:t>
       </w:r>
       <w:r>
         <w:rPr>
           <w:rFonts w:hint="cs"/>
+          <w:color w:val="C0504D" w:themeColor="accent2"/>
           <w:rtl/>
           <w:lang w:bidi="fa-IR"/>
         </w:rPr>
-        <w:t xml:space="preserve"> از </w:t>
+        <w:t>ی</w:t>
       </w:r>
       <w:r>
         <w:rPr>
-          <w:lang w:bidi="fa-IR"/>
-        </w:rPr>
-        <w:t>A</w:t>
+          <w:rFonts w:hint="eastAsia"/>
+          <w:color w:val="C0504D" w:themeColor="accent2"/>
+          <w:rtl/>
+          <w:lang w:bidi="fa-IR"/>
+        </w:rPr>
+        <w:t>اب</w:t>
       </w:r>
       <w:r>
         <w:rPr>
           <w:rFonts w:hint="cs"/>
+          <w:color w:val="C0504D" w:themeColor="accent2"/>
           <w:rtl/>
           <w:lang w:bidi="fa-IR"/>
         </w:rPr>
-        <w:t xml:space="preserve"> مستقل است.</w:t>
+        <w:t>ی</w:t>
+      </w:r>
+      <w:r>
+        <w:rPr>
+          <w:rFonts w:hint="eastAsia"/>
+          <w:color w:val="C0504D" w:themeColor="accent2"/>
+          <w:rtl/>
+          <w:lang w:bidi="fa-IR"/>
+        </w:rPr>
+        <w:t>م</w:t>
+      </w:r>
+      <w:r>
+        <w:rPr>
+          <w:color w:val="C0504D" w:themeColor="accent2"/>
+          <w:rtl/>
+          <w:lang w:bidi="fa-IR"/>
+        </w:rPr>
+        <w:t>:</w:t>
       </w:r>
     </w:p>
     <w:p>
@@ -3485,301 +3815,338 @@
           <w:lang w:bidi="fa-IR"/>
         </w:rPr>
       </w:pPr>
-      <w:r>
-        <w:rPr>
-          <w:rFonts w:hint="cs"/>
+      <m:oMathPara>
+        <m:oMathParaPr>
+          <m:jc m:val="left"/>
+        </m:oMathParaPr>
+        <m:oMath>
+          <m:r>
+            <w:rPr>
+              <w:rFonts w:ascii="Cambria Math" w:hAnsi="Cambria Math"/>
+              <w:color w:val="C0504D" w:themeColor="accent2"/>
+              <w:lang w:bidi="fa-IR"/>
+            </w:rPr>
+            <m:t>P</m:t>
+          </m:r>
+          <m:d>
+            <m:dPr>
+              <m:ctrlPr>
+                <w:rPr>
+                  <w:rFonts w:ascii="Cambria Math" w:hAnsi="Cambria Math"/>
+                  <w:i/>
+                  <w:color w:val="C0504D" w:themeColor="accent2"/>
+                  <w:lang w:bidi="fa-IR"/>
+                </w:rPr>
+              </m:ctrlPr>
+            </m:dPr>
+            <m:e>
+              <m:r>
+                <w:rPr>
+                  <w:rFonts w:ascii="Cambria Math" w:hAnsi="Cambria Math"/>
+                  <w:color w:val="C0504D" w:themeColor="accent2"/>
+                  <w:lang w:bidi="fa-IR"/>
+                </w:rPr>
+                <m:t>F</m:t>
+              </m:r>
+            </m:e>
+            <m:e>
+              <m:r>
+                <w:rPr>
+                  <w:rFonts w:ascii="Cambria Math" w:hAnsi="Cambria Math"/>
+                  <w:color w:val="C0504D" w:themeColor="accent2"/>
+                  <w:lang w:bidi="fa-IR"/>
+                </w:rPr>
+                <m:t>A</m:t>
+              </m:r>
+            </m:e>
+          </m:d>
+          <m:r>
+            <w:rPr>
+              <w:rFonts w:ascii="Cambria Math" w:hAnsi="Cambria Math"/>
+              <w:color w:val="C0504D" w:themeColor="accent2"/>
+              <w:lang w:bidi="fa-IR"/>
+            </w:rPr>
+            <m:t xml:space="preserve"> !</m:t>
+          </m:r>
+          <m:r>
+            <w:rPr>
+              <w:rFonts w:ascii="Cambria Math" w:hAnsi="Cambria Math"/>
+              <w:color w:val="C0504D" w:themeColor="accent2"/>
+              <w:lang w:bidi="fa-IR"/>
+            </w:rPr>
+            <m:t>=P</m:t>
+          </m:r>
+          <m:d>
+            <m:dPr>
+              <m:ctrlPr>
+                <w:rPr>
+                  <w:rFonts w:ascii="Cambria Math" w:hAnsi="Cambria Math"/>
+                  <w:i/>
+                  <w:color w:val="C0504D" w:themeColor="accent2"/>
+                  <w:lang w:bidi="fa-IR"/>
+                </w:rPr>
+              </m:ctrlPr>
+            </m:dPr>
+            <m:e>
+              <m:r>
+                <w:rPr>
+                  <w:rFonts w:ascii="Cambria Math" w:hAnsi="Cambria Math"/>
+                  <w:color w:val="C0504D" w:themeColor="accent2"/>
+                  <w:lang w:bidi="fa-IR"/>
+                </w:rPr>
+                <m:t>F</m:t>
+              </m:r>
+            </m:e>
+            <m:e>
+              <m:r>
+                <w:rPr>
+                  <w:rFonts w:ascii="Cambria Math" w:hAnsi="Cambria Math"/>
+                  <w:color w:val="C0504D" w:themeColor="accent2"/>
+                  <w:lang w:bidi="fa-IR"/>
+                </w:rPr>
+                <m:t>A</m:t>
+              </m:r>
+              <m:r>
+                <w:rPr>
+                  <w:rFonts w:ascii="Cambria Math" w:hAnsi="Cambria Math"/>
+                  <w:color w:val="C0504D" w:themeColor="accent2"/>
+                  <w:lang w:bidi="fa-IR"/>
+                </w:rPr>
+                <m:t>,</m:t>
+              </m:r>
+              <m:r>
+                <w:rPr>
+                  <w:rFonts w:ascii="Cambria Math" w:hAnsi="Cambria Math"/>
+                  <w:color w:val="C0504D" w:themeColor="accent2"/>
+                  <w:lang w:bidi="fa-IR"/>
+                </w:rPr>
+                <m:t xml:space="preserve">R </m:t>
+              </m:r>
+            </m:e>
+          </m:d>
+        </m:oMath>
+      </m:oMathPara>
+    </w:p>
+    <w:p>
+      <w:pPr>
+        <w:pStyle w:val="ListParagraph"/>
+        <w:ind w:left="1440"/>
+        <w:rPr>
           <w:color w:val="C0504D" w:themeColor="accent2"/>
-          <w:rtl/>
-          <w:lang w:bidi="fa-IR"/>
-        </w:rPr>
-        <w:t>نادرست</w:t>
-      </w:r>
-      <w:r>
-        <w:rPr>
-          <w:rFonts w:hint="cs"/>
+          <w:lang w:bidi="fa-IR"/>
+        </w:rPr>
+      </w:pPr>
+      <m:oMathPara>
+        <m:oMathParaPr>
+          <m:jc m:val="left"/>
+        </m:oMathParaPr>
+        <m:oMath>
+          <m:r>
+            <w:rPr>
+              <w:rFonts w:ascii="Cambria Math" w:hAnsi="Cambria Math"/>
+              <w:color w:val="C0504D" w:themeColor="accent2"/>
+              <w:lang w:bidi="fa-IR"/>
+            </w:rPr>
+            <w:lastRenderedPageBreak/>
+            <m:t>P</m:t>
+          </m:r>
+          <m:d>
+            <m:dPr>
+              <m:ctrlPr>
+                <w:rPr>
+                  <w:rFonts w:ascii="Cambria Math" w:hAnsi="Cambria Math"/>
+                  <w:i/>
+                  <w:color w:val="C0504D" w:themeColor="accent2"/>
+                  <w:lang w:bidi="fa-IR"/>
+                </w:rPr>
+              </m:ctrlPr>
+            </m:dPr>
+            <m:e>
+              <m:r>
+                <w:rPr>
+                  <w:rFonts w:ascii="Cambria Math" w:hAnsi="Cambria Math"/>
+                  <w:color w:val="C0504D" w:themeColor="accent2"/>
+                  <w:lang w:bidi="fa-IR"/>
+                </w:rPr>
+                <m:t>R</m:t>
+              </m:r>
+            </m:e>
+            <m:e>
+              <m:r>
+                <w:rPr>
+                  <w:rFonts w:ascii="Cambria Math" w:hAnsi="Cambria Math"/>
+                  <w:color w:val="C0504D" w:themeColor="accent2"/>
+                  <w:lang w:bidi="fa-IR"/>
+                </w:rPr>
+                <m:t>A</m:t>
+              </m:r>
+            </m:e>
+          </m:d>
+          <m:r>
+            <w:rPr>
+              <w:rFonts w:ascii="Cambria Math" w:hAnsi="Cambria Math"/>
+              <w:color w:val="C0504D" w:themeColor="accent2"/>
+              <w:lang w:bidi="fa-IR"/>
+            </w:rPr>
+            <m:t xml:space="preserve"> != P</m:t>
+          </m:r>
+          <m:d>
+            <m:dPr>
+              <m:ctrlPr>
+                <w:rPr>
+                  <w:rFonts w:ascii="Cambria Math" w:hAnsi="Cambria Math"/>
+                  <w:i/>
+                  <w:color w:val="C0504D" w:themeColor="accent2"/>
+                  <w:lang w:bidi="fa-IR"/>
+                </w:rPr>
+              </m:ctrlPr>
+            </m:dPr>
+            <m:e>
+              <m:r>
+                <w:rPr>
+                  <w:rFonts w:ascii="Cambria Math" w:hAnsi="Cambria Math"/>
+                  <w:color w:val="C0504D" w:themeColor="accent2"/>
+                  <w:lang w:bidi="fa-IR"/>
+                </w:rPr>
+                <m:t>R</m:t>
+              </m:r>
+            </m:e>
+            <m:e>
+              <m:r>
+                <w:rPr>
+                  <w:rFonts w:ascii="Cambria Math" w:hAnsi="Cambria Math"/>
+                  <w:color w:val="C0504D" w:themeColor="accent2"/>
+                  <w:lang w:bidi="fa-IR"/>
+                </w:rPr>
+                <m:t>A,F</m:t>
+              </m:r>
+            </m:e>
+          </m:d>
+        </m:oMath>
+      </m:oMathPara>
+    </w:p>
+    <w:p>
+      <w:pPr>
+        <w:pStyle w:val="ListParagraph"/>
+        <w:ind w:left="1440"/>
+        <w:rPr>
           <w:color w:val="C0504D" w:themeColor="accent2"/>
-          <w:rtl/>
-          <w:lang w:bidi="fa-IR"/>
-        </w:rPr>
-        <w:t xml:space="preserve">؛ </w:t>
-      </w:r>
-      <w:r>
+          <w:lang w:bidi="fa-IR"/>
+        </w:rPr>
+      </w:pPr>
+      <m:oMathPara>
+        <m:oMathParaPr>
+          <m:jc m:val="left"/>
+        </m:oMathParaPr>
+        <m:oMath>
+          <m:r>
+            <w:rPr>
+              <w:rFonts w:ascii="Cambria Math" w:hAnsi="Cambria Math"/>
+              <w:color w:val="C0504D" w:themeColor="accent2"/>
+              <w:lang w:bidi="fa-IR"/>
+            </w:rPr>
+            <m:t>P</m:t>
+          </m:r>
+          <m:d>
+            <m:dPr>
+              <m:ctrlPr>
+                <w:rPr>
+                  <w:rFonts w:ascii="Cambria Math" w:hAnsi="Cambria Math"/>
+                  <w:i/>
+                  <w:color w:val="C0504D" w:themeColor="accent2"/>
+                  <w:lang w:bidi="fa-IR"/>
+                </w:rPr>
+              </m:ctrlPr>
+            </m:dPr>
+            <m:e>
+              <m:r>
+                <w:rPr>
+                  <w:rFonts w:ascii="Cambria Math" w:hAnsi="Cambria Math"/>
+                  <w:color w:val="C0504D" w:themeColor="accent2"/>
+                  <w:lang w:bidi="fa-IR"/>
+                </w:rPr>
+                <m:t>R</m:t>
+              </m:r>
+              <m:r>
+                <w:rPr>
+                  <w:rFonts w:ascii="Cambria Math" w:hAnsi="Cambria Math"/>
+                  <w:color w:val="C0504D" w:themeColor="accent2"/>
+                  <w:lang w:bidi="fa-IR"/>
+                </w:rPr>
+                <m:t>,F</m:t>
+              </m:r>
+            </m:e>
+            <m:e>
+              <m:r>
+                <w:rPr>
+                  <w:rFonts w:ascii="Cambria Math" w:hAnsi="Cambria Math"/>
+                  <w:color w:val="C0504D" w:themeColor="accent2"/>
+                  <w:lang w:bidi="fa-IR"/>
+                </w:rPr>
+                <m:t>A</m:t>
+              </m:r>
+            </m:e>
+          </m:d>
+          <m:r>
+            <w:rPr>
+              <w:rFonts w:ascii="Cambria Math" w:hAnsi="Cambria Math"/>
+              <w:color w:val="C0504D" w:themeColor="accent2"/>
+              <w:lang w:bidi="fa-IR"/>
+            </w:rPr>
+            <m:t xml:space="preserve"> != P</m:t>
+          </m:r>
+          <m:d>
+            <m:dPr>
+              <m:ctrlPr>
+                <w:rPr>
+                  <w:rFonts w:ascii="Cambria Math" w:hAnsi="Cambria Math"/>
+                  <w:i/>
+                  <w:color w:val="C0504D" w:themeColor="accent2"/>
+                  <w:lang w:bidi="fa-IR"/>
+                </w:rPr>
+              </m:ctrlPr>
+            </m:dPr>
+            <m:e>
+              <m:r>
+                <w:rPr>
+                  <w:rFonts w:ascii="Cambria Math" w:hAnsi="Cambria Math"/>
+                  <w:color w:val="C0504D" w:themeColor="accent2"/>
+                  <w:lang w:bidi="fa-IR"/>
+                </w:rPr>
+                <m:t>R</m:t>
+              </m:r>
+            </m:e>
+            <m:e>
+              <m:r>
+                <w:rPr>
+                  <w:rFonts w:ascii="Cambria Math" w:hAnsi="Cambria Math"/>
+                  <w:color w:val="C0504D" w:themeColor="accent2"/>
+                  <w:lang w:bidi="fa-IR"/>
+                </w:rPr>
+                <m:t>A</m:t>
+              </m:r>
+            </m:e>
+          </m:d>
+          <m:r>
+            <w:rPr>
+              <w:rFonts w:ascii="Cambria Math" w:hAnsi="Cambria Math"/>
+              <w:color w:val="C0504D" w:themeColor="accent2"/>
+              <w:lang w:bidi="fa-IR"/>
+            </w:rPr>
+            <m:t>P(F|A)</m:t>
+          </m:r>
+        </m:oMath>
+      </m:oMathPara>
+    </w:p>
+    <w:p>
+      <w:pPr>
+        <w:pStyle w:val="ListParagraph"/>
+        <w:ind w:left="1440"/>
         <w:rPr>
           <w:color w:val="C0504D" w:themeColor="accent2"/>
-          <w:rtl/>
-          <w:lang w:bidi="fa-IR"/>
-        </w:rPr>
-        <w:t>هر نود به شرط دانستن والدانش، از د</w:t>
-      </w:r>
-      <w:r>
-        <w:rPr>
-          <w:rFonts w:hint="cs"/>
-          <w:color w:val="C0504D" w:themeColor="accent2"/>
-          <w:rtl/>
-          <w:lang w:bidi="fa-IR"/>
-        </w:rPr>
-        <w:t>ی</w:t>
-      </w:r>
-      <w:r>
-        <w:rPr>
-          <w:rFonts w:hint="eastAsia"/>
-          <w:color w:val="C0504D" w:themeColor="accent2"/>
-          <w:rtl/>
-          <w:lang w:bidi="fa-IR"/>
-        </w:rPr>
-        <w:t>گر</w:t>
-      </w:r>
-      <w:r>
-        <w:rPr>
-          <w:color w:val="C0504D" w:themeColor="accent2"/>
-          <w:rtl/>
-          <w:lang w:bidi="fa-IR"/>
-        </w:rPr>
-        <w:t xml:space="preserve"> نود ها</w:t>
-      </w:r>
-      <w:r>
-        <w:rPr>
-          <w:rFonts w:hint="cs"/>
-          <w:color w:val="C0504D" w:themeColor="accent2"/>
-          <w:rtl/>
-          <w:lang w:bidi="fa-IR"/>
-        </w:rPr>
-        <w:t>ی</w:t>
-      </w:r>
-      <w:r>
-        <w:rPr>
-          <w:color w:val="C0504D" w:themeColor="accent2"/>
-          <w:rtl/>
-          <w:lang w:bidi="fa-IR"/>
-        </w:rPr>
-        <w:t xml:space="preserve"> غ</w:t>
-      </w:r>
-      <w:r>
-        <w:rPr>
-          <w:rFonts w:hint="cs"/>
-          <w:color w:val="C0504D" w:themeColor="accent2"/>
-          <w:rtl/>
-          <w:lang w:bidi="fa-IR"/>
-        </w:rPr>
-        <w:t>ی</w:t>
-      </w:r>
-      <w:r>
-        <w:rPr>
-          <w:rFonts w:hint="eastAsia"/>
-          <w:color w:val="C0504D" w:themeColor="accent2"/>
-          <w:rtl/>
-          <w:lang w:bidi="fa-IR"/>
-        </w:rPr>
-        <w:t>ر</w:t>
-      </w:r>
-      <w:r>
-        <w:rPr>
-          <w:color w:val="C0504D" w:themeColor="accent2"/>
-          <w:rtl/>
-          <w:lang w:bidi="fa-IR"/>
-        </w:rPr>
-        <w:t xml:space="preserve"> نوادگانش مستقل م</w:t>
-      </w:r>
-      <w:r>
-        <w:rPr>
-          <w:rFonts w:hint="cs"/>
-          <w:color w:val="C0504D" w:themeColor="accent2"/>
-          <w:rtl/>
-          <w:lang w:bidi="fa-IR"/>
-        </w:rPr>
-        <w:t>ی</w:t>
-      </w:r>
-      <w:r>
-        <w:rPr>
-          <w:rFonts w:hint="eastAsia"/>
-          <w:color w:val="C0504D" w:themeColor="accent2"/>
-          <w:rtl/>
-          <w:lang w:bidi="fa-IR"/>
-        </w:rPr>
-        <w:t>شود</w:t>
-      </w:r>
-      <w:r>
-        <w:rPr>
-          <w:color w:val="C0504D" w:themeColor="accent2"/>
-          <w:rtl/>
-          <w:lang w:bidi="fa-IR"/>
-        </w:rPr>
-        <w:t>. در ا</w:t>
-      </w:r>
-      <w:r>
-        <w:rPr>
-          <w:rFonts w:hint="cs"/>
-          <w:color w:val="C0504D" w:themeColor="accent2"/>
-          <w:rtl/>
-          <w:lang w:bidi="fa-IR"/>
-        </w:rPr>
-        <w:t>ی</w:t>
-      </w:r>
-      <w:r>
-        <w:rPr>
-          <w:rFonts w:hint="eastAsia"/>
-          <w:color w:val="C0504D" w:themeColor="accent2"/>
-          <w:rtl/>
-          <w:lang w:bidi="fa-IR"/>
-        </w:rPr>
-        <w:t>نجا</w:t>
-      </w:r>
-      <w:r>
-        <w:rPr>
-          <w:rFonts w:hint="cs"/>
-          <w:color w:val="C0504D" w:themeColor="accent2"/>
-          <w:rtl/>
-          <w:lang w:bidi="fa-IR"/>
-        </w:rPr>
-        <w:t xml:space="preserve"> </w:t>
-      </w:r>
-      <w:r>
-        <w:rPr>
-          <w:color w:val="C0504D" w:themeColor="accent2"/>
-          <w:lang w:bidi="fa-IR"/>
-        </w:rPr>
-        <w:t>O, W</w:t>
-      </w:r>
-      <w:r>
-        <w:rPr>
-          <w:color w:val="C0504D" w:themeColor="accent2"/>
-          <w:rtl/>
-          <w:lang w:bidi="fa-IR"/>
-        </w:rPr>
-        <w:t xml:space="preserve">  والد</w:t>
-      </w:r>
-      <w:r>
-        <w:rPr>
-          <w:rFonts w:hint="cs"/>
-          <w:color w:val="C0504D" w:themeColor="accent2"/>
-          <w:rtl/>
-          <w:lang w:bidi="fa-IR"/>
-        </w:rPr>
-        <w:t xml:space="preserve">ین </w:t>
-      </w:r>
-      <w:r>
-        <w:rPr>
-          <w:color w:val="C0504D" w:themeColor="accent2"/>
-          <w:lang w:bidi="fa-IR"/>
-        </w:rPr>
-        <w:t>F</w:t>
-      </w:r>
-      <w:r>
-        <w:rPr>
-          <w:color w:val="C0504D" w:themeColor="accent2"/>
-          <w:rtl/>
-          <w:lang w:bidi="fa-IR"/>
-        </w:rPr>
-        <w:t xml:space="preserve"> </w:t>
-      </w:r>
-      <w:r>
-        <w:rPr>
-          <w:rFonts w:hint="cs"/>
-          <w:color w:val="C0504D" w:themeColor="accent2"/>
-          <w:rtl/>
-          <w:lang w:bidi="fa-IR"/>
-        </w:rPr>
-        <w:t xml:space="preserve">هستند </w:t>
-      </w:r>
-      <w:r>
-        <w:rPr>
-          <w:color w:val="C0504D" w:themeColor="accent2"/>
-          <w:rtl/>
-          <w:lang w:bidi="fa-IR"/>
-        </w:rPr>
-        <w:t>و</w:t>
-      </w:r>
-      <w:r>
-        <w:rPr>
-          <w:rFonts w:hint="cs"/>
-          <w:color w:val="C0504D" w:themeColor="accent2"/>
-          <w:rtl/>
-          <w:lang w:bidi="fa-IR"/>
-        </w:rPr>
-        <w:t>لی</w:t>
-      </w:r>
-      <w:r>
-        <w:rPr>
-          <w:color w:val="C0504D" w:themeColor="accent2"/>
-          <w:rtl/>
-          <w:lang w:bidi="fa-IR"/>
-        </w:rPr>
-        <w:t xml:space="preserve"> </w:t>
-      </w:r>
-      <w:r>
-        <w:rPr>
-          <w:rFonts w:hint="cs"/>
-          <w:color w:val="C0504D" w:themeColor="accent2"/>
-          <w:rtl/>
-          <w:lang w:bidi="fa-IR"/>
-        </w:rPr>
-        <w:t xml:space="preserve"> </w:t>
-      </w:r>
-      <w:r>
-        <w:rPr>
-          <w:color w:val="C0504D" w:themeColor="accent2"/>
-          <w:lang w:bidi="fa-IR"/>
-        </w:rPr>
-        <w:t>A</w:t>
-      </w:r>
-      <w:r>
-        <w:rPr>
-          <w:color w:val="C0504D" w:themeColor="accent2"/>
-          <w:rtl/>
-          <w:lang w:bidi="fa-IR"/>
-        </w:rPr>
-        <w:t xml:space="preserve"> جز نوادگان  </w:t>
-      </w:r>
-      <w:r>
-        <w:rPr>
-          <w:color w:val="C0504D" w:themeColor="accent2"/>
-          <w:lang w:bidi="fa-IR"/>
-        </w:rPr>
-        <w:t>F</w:t>
-      </w:r>
-      <w:r>
-        <w:rPr>
-          <w:rFonts w:hint="cs"/>
-          <w:color w:val="C0504D" w:themeColor="accent2"/>
-          <w:rtl/>
-          <w:lang w:bidi="fa-IR"/>
-        </w:rPr>
-        <w:t xml:space="preserve"> </w:t>
-      </w:r>
-      <w:r>
-        <w:rPr>
-          <w:color w:val="C0504D" w:themeColor="accent2"/>
-          <w:rtl/>
-          <w:lang w:bidi="fa-IR"/>
-        </w:rPr>
-        <w:t>م</w:t>
-      </w:r>
-      <w:r>
-        <w:rPr>
-          <w:rFonts w:hint="cs"/>
-          <w:color w:val="C0504D" w:themeColor="accent2"/>
-          <w:rtl/>
-          <w:lang w:bidi="fa-IR"/>
-        </w:rPr>
-        <w:t>ی</w:t>
-      </w:r>
-      <w:r>
-        <w:rPr>
-          <w:rFonts w:hint="eastAsia"/>
-          <w:color w:val="C0504D" w:themeColor="accent2"/>
-          <w:rtl/>
-          <w:lang w:bidi="fa-IR"/>
-        </w:rPr>
-        <w:t>باشد</w:t>
-      </w:r>
-      <w:r>
-        <w:rPr>
-          <w:color w:val="C0504D" w:themeColor="accent2"/>
-          <w:rtl/>
-          <w:lang w:bidi="fa-IR"/>
-        </w:rPr>
-        <w:t>.</w:t>
-      </w:r>
+          <w:lang w:bidi="fa-IR"/>
+        </w:rPr>
+      </w:pPr>
     </w:p>
     <w:p>
       <w:pPr>
@@ -3812,6 +4179,768 @@
         <w:rPr>
           <w:lang w:bidi="fa-IR"/>
         </w:rPr>
+        <w:t>F</w:t>
+      </w:r>
+      <w:r>
+        <w:rPr>
+          <w:rFonts w:hint="cs"/>
+          <w:rtl/>
+          <w:lang w:bidi="fa-IR"/>
+        </w:rPr>
+        <w:t xml:space="preserve"> به شرط دانستن </w:t>
+      </w:r>
+      <w:r>
+        <w:rPr>
+          <w:lang w:bidi="fa-IR"/>
+        </w:rPr>
+        <w:t>W</w:t>
+      </w:r>
+      <w:r>
+        <w:rPr>
+          <w:rFonts w:hint="cs"/>
+          <w:rtl/>
+          <w:lang w:bidi="fa-IR"/>
+        </w:rPr>
+        <w:t xml:space="preserve">و </w:t>
+      </w:r>
+      <w:r>
+        <w:rPr>
+          <w:lang w:bidi="fa-IR"/>
+        </w:rPr>
+        <w:t>O</w:t>
+      </w:r>
+      <w:r>
+        <w:rPr>
+          <w:rFonts w:hint="cs"/>
+          <w:rtl/>
+          <w:lang w:bidi="fa-IR"/>
+        </w:rPr>
+        <w:t xml:space="preserve"> از </w:t>
+      </w:r>
+      <w:r>
+        <w:rPr>
+          <w:lang w:bidi="fa-IR"/>
+        </w:rPr>
+        <w:t>A</w:t>
+      </w:r>
+      <w:r>
+        <w:rPr>
+          <w:rFonts w:hint="cs"/>
+          <w:rtl/>
+          <w:lang w:bidi="fa-IR"/>
+        </w:rPr>
+        <w:t xml:space="preserve"> مستقل است.</w:t>
+      </w:r>
+    </w:p>
+    <w:p>
+      <w:pPr>
+        <w:pStyle w:val="ListParagraph"/>
+        <w:ind w:left="1440"/>
+        <w:rPr>
+          <w:color w:val="C0504D" w:themeColor="accent2"/>
+          <w:lang w:bidi="fa-IR"/>
+        </w:rPr>
+      </w:pPr>
+      <w:r>
+        <w:rPr>
+          <w:rFonts w:hint="cs"/>
+          <w:color w:val="C0504D" w:themeColor="accent2"/>
+          <w:rtl/>
+          <w:lang w:bidi="fa-IR"/>
+        </w:rPr>
+        <w:t>نادرست</w:t>
+      </w:r>
+      <w:r>
+        <w:rPr>
+          <w:rFonts w:hint="cs"/>
+          <w:color w:val="C0504D" w:themeColor="accent2"/>
+          <w:rtl/>
+          <w:lang w:bidi="fa-IR"/>
+        </w:rPr>
+        <w:t xml:space="preserve">؛ </w:t>
+      </w:r>
+      <w:r>
+        <w:rPr>
+          <w:color w:val="C0504D" w:themeColor="accent2"/>
+          <w:rtl/>
+          <w:lang w:bidi="fa-IR"/>
+        </w:rPr>
+        <w:t>هر نود به شرط دانستن والدانش، از د</w:t>
+      </w:r>
+      <w:r>
+        <w:rPr>
+          <w:rFonts w:hint="cs"/>
+          <w:color w:val="C0504D" w:themeColor="accent2"/>
+          <w:rtl/>
+          <w:lang w:bidi="fa-IR"/>
+        </w:rPr>
+        <w:t>ی</w:t>
+      </w:r>
+      <w:r>
+        <w:rPr>
+          <w:rFonts w:hint="eastAsia"/>
+          <w:color w:val="C0504D" w:themeColor="accent2"/>
+          <w:rtl/>
+          <w:lang w:bidi="fa-IR"/>
+        </w:rPr>
+        <w:t>گر</w:t>
+      </w:r>
+      <w:r>
+        <w:rPr>
+          <w:color w:val="C0504D" w:themeColor="accent2"/>
+          <w:rtl/>
+          <w:lang w:bidi="fa-IR"/>
+        </w:rPr>
+        <w:t xml:space="preserve"> نود ها</w:t>
+      </w:r>
+      <w:r>
+        <w:rPr>
+          <w:rFonts w:hint="cs"/>
+          <w:color w:val="C0504D" w:themeColor="accent2"/>
+          <w:rtl/>
+          <w:lang w:bidi="fa-IR"/>
+        </w:rPr>
+        <w:t>ی</w:t>
+      </w:r>
+      <w:r>
+        <w:rPr>
+          <w:color w:val="C0504D" w:themeColor="accent2"/>
+          <w:rtl/>
+          <w:lang w:bidi="fa-IR"/>
+        </w:rPr>
+        <w:t xml:space="preserve"> غ</w:t>
+      </w:r>
+      <w:r>
+        <w:rPr>
+          <w:rFonts w:hint="cs"/>
+          <w:color w:val="C0504D" w:themeColor="accent2"/>
+          <w:rtl/>
+          <w:lang w:bidi="fa-IR"/>
+        </w:rPr>
+        <w:t>ی</w:t>
+      </w:r>
+      <w:r>
+        <w:rPr>
+          <w:rFonts w:hint="eastAsia"/>
+          <w:color w:val="C0504D" w:themeColor="accent2"/>
+          <w:rtl/>
+          <w:lang w:bidi="fa-IR"/>
+        </w:rPr>
+        <w:t>ر</w:t>
+      </w:r>
+      <w:r>
+        <w:rPr>
+          <w:color w:val="C0504D" w:themeColor="accent2"/>
+          <w:rtl/>
+          <w:lang w:bidi="fa-IR"/>
+        </w:rPr>
+        <w:t xml:space="preserve"> نوادگانش مستقل م</w:t>
+      </w:r>
+      <w:r>
+        <w:rPr>
+          <w:rFonts w:hint="cs"/>
+          <w:color w:val="C0504D" w:themeColor="accent2"/>
+          <w:rtl/>
+          <w:lang w:bidi="fa-IR"/>
+        </w:rPr>
+        <w:t>ی</w:t>
+      </w:r>
+      <w:r>
+        <w:rPr>
+          <w:rFonts w:hint="eastAsia"/>
+          <w:color w:val="C0504D" w:themeColor="accent2"/>
+          <w:rtl/>
+          <w:lang w:bidi="fa-IR"/>
+        </w:rPr>
+        <w:t>شود</w:t>
+      </w:r>
+      <w:r>
+        <w:rPr>
+          <w:color w:val="C0504D" w:themeColor="accent2"/>
+          <w:rtl/>
+          <w:lang w:bidi="fa-IR"/>
+        </w:rPr>
+        <w:t>. در ا</w:t>
+      </w:r>
+      <w:r>
+        <w:rPr>
+          <w:rFonts w:hint="cs"/>
+          <w:color w:val="C0504D" w:themeColor="accent2"/>
+          <w:rtl/>
+          <w:lang w:bidi="fa-IR"/>
+        </w:rPr>
+        <w:t>ی</w:t>
+      </w:r>
+      <w:r>
+        <w:rPr>
+          <w:rFonts w:hint="eastAsia"/>
+          <w:color w:val="C0504D" w:themeColor="accent2"/>
+          <w:rtl/>
+          <w:lang w:bidi="fa-IR"/>
+        </w:rPr>
+        <w:t>نجا</w:t>
+      </w:r>
+      <w:r>
+        <w:rPr>
+          <w:rFonts w:hint="cs"/>
+          <w:color w:val="C0504D" w:themeColor="accent2"/>
+          <w:rtl/>
+          <w:lang w:bidi="fa-IR"/>
+        </w:rPr>
+        <w:t xml:space="preserve"> </w:t>
+      </w:r>
+      <w:r>
+        <w:rPr>
+          <w:color w:val="C0504D" w:themeColor="accent2"/>
+          <w:lang w:bidi="fa-IR"/>
+        </w:rPr>
+        <w:t>O, W</w:t>
+      </w:r>
+      <w:r>
+        <w:rPr>
+          <w:color w:val="C0504D" w:themeColor="accent2"/>
+          <w:rtl/>
+          <w:lang w:bidi="fa-IR"/>
+        </w:rPr>
+        <w:t xml:space="preserve">  والد</w:t>
+      </w:r>
+      <w:r>
+        <w:rPr>
+          <w:rFonts w:hint="cs"/>
+          <w:color w:val="C0504D" w:themeColor="accent2"/>
+          <w:rtl/>
+          <w:lang w:bidi="fa-IR"/>
+        </w:rPr>
+        <w:t xml:space="preserve">ین </w:t>
+      </w:r>
+      <w:r>
+        <w:rPr>
+          <w:color w:val="C0504D" w:themeColor="accent2"/>
+          <w:lang w:bidi="fa-IR"/>
+        </w:rPr>
+        <w:t>F</w:t>
+      </w:r>
+      <w:r>
+        <w:rPr>
+          <w:color w:val="C0504D" w:themeColor="accent2"/>
+          <w:rtl/>
+          <w:lang w:bidi="fa-IR"/>
+        </w:rPr>
+        <w:t xml:space="preserve"> </w:t>
+      </w:r>
+      <w:r>
+        <w:rPr>
+          <w:rFonts w:hint="cs"/>
+          <w:color w:val="C0504D" w:themeColor="accent2"/>
+          <w:rtl/>
+          <w:lang w:bidi="fa-IR"/>
+        </w:rPr>
+        <w:t xml:space="preserve">هستند </w:t>
+      </w:r>
+      <w:r>
+        <w:rPr>
+          <w:color w:val="C0504D" w:themeColor="accent2"/>
+          <w:rtl/>
+          <w:lang w:bidi="fa-IR"/>
+        </w:rPr>
+        <w:t>و</w:t>
+      </w:r>
+      <w:r>
+        <w:rPr>
+          <w:rFonts w:hint="cs"/>
+          <w:color w:val="C0504D" w:themeColor="accent2"/>
+          <w:rtl/>
+          <w:lang w:bidi="fa-IR"/>
+        </w:rPr>
+        <w:t>لی</w:t>
+      </w:r>
+      <w:r>
+        <w:rPr>
+          <w:color w:val="C0504D" w:themeColor="accent2"/>
+          <w:rtl/>
+          <w:lang w:bidi="fa-IR"/>
+        </w:rPr>
+        <w:t xml:space="preserve"> </w:t>
+      </w:r>
+      <w:r>
+        <w:rPr>
+          <w:rFonts w:hint="cs"/>
+          <w:color w:val="C0504D" w:themeColor="accent2"/>
+          <w:rtl/>
+          <w:lang w:bidi="fa-IR"/>
+        </w:rPr>
+        <w:t xml:space="preserve"> </w:t>
+      </w:r>
+      <w:r>
+        <w:rPr>
+          <w:color w:val="C0504D" w:themeColor="accent2"/>
+          <w:lang w:bidi="fa-IR"/>
+        </w:rPr>
+        <w:t>A</w:t>
+      </w:r>
+      <w:r>
+        <w:rPr>
+          <w:color w:val="C0504D" w:themeColor="accent2"/>
+          <w:rtl/>
+          <w:lang w:bidi="fa-IR"/>
+        </w:rPr>
+        <w:t xml:space="preserve"> جز نوادگان  </w:t>
+      </w:r>
+      <w:r>
+        <w:rPr>
+          <w:color w:val="C0504D" w:themeColor="accent2"/>
+          <w:lang w:bidi="fa-IR"/>
+        </w:rPr>
+        <w:t>F</w:t>
+      </w:r>
+      <w:r>
+        <w:rPr>
+          <w:rFonts w:hint="cs"/>
+          <w:color w:val="C0504D" w:themeColor="accent2"/>
+          <w:rtl/>
+          <w:lang w:bidi="fa-IR"/>
+        </w:rPr>
+        <w:t xml:space="preserve"> </w:t>
+      </w:r>
+      <w:r>
+        <w:rPr>
+          <w:color w:val="C0504D" w:themeColor="accent2"/>
+          <w:rtl/>
+          <w:lang w:bidi="fa-IR"/>
+        </w:rPr>
+        <w:t>م</w:t>
+      </w:r>
+      <w:r>
+        <w:rPr>
+          <w:rFonts w:hint="cs"/>
+          <w:color w:val="C0504D" w:themeColor="accent2"/>
+          <w:rtl/>
+          <w:lang w:bidi="fa-IR"/>
+        </w:rPr>
+        <w:t>ی</w:t>
+      </w:r>
+      <w:r>
+        <w:rPr>
+          <w:rFonts w:hint="eastAsia"/>
+          <w:color w:val="C0504D" w:themeColor="accent2"/>
+          <w:rtl/>
+          <w:lang w:bidi="fa-IR"/>
+        </w:rPr>
+        <w:t>باشد</w:t>
+      </w:r>
+      <w:r>
+        <w:rPr>
+          <w:color w:val="C0504D" w:themeColor="accent2"/>
+          <w:rtl/>
+          <w:lang w:bidi="fa-IR"/>
+        </w:rPr>
+        <w:t>.</w:t>
+      </w:r>
+    </w:p>
+    <w:p>
+      <w:pPr>
+        <w:pStyle w:val="ListParagraph"/>
+        <w:ind w:left="1440"/>
+        <w:rPr>
+          <w:color w:val="C0504D" w:themeColor="accent2"/>
+          <w:lang w:bidi="fa-IR"/>
+        </w:rPr>
+      </w:pPr>
+      <m:oMathPara>
+        <m:oMathParaPr>
+          <m:jc m:val="left"/>
+        </m:oMathParaPr>
+        <m:oMath>
+          <m:r>
+            <w:rPr>
+              <w:rFonts w:ascii="Cambria Math" w:hAnsi="Cambria Math"/>
+              <w:color w:val="C0504D" w:themeColor="accent2"/>
+              <w:lang w:bidi="fa-IR"/>
+            </w:rPr>
+            <m:t>P</m:t>
+          </m:r>
+          <m:d>
+            <m:dPr>
+              <m:ctrlPr>
+                <w:rPr>
+                  <w:rFonts w:ascii="Cambria Math" w:hAnsi="Cambria Math"/>
+                  <w:i/>
+                  <w:color w:val="C0504D" w:themeColor="accent2"/>
+                  <w:lang w:bidi="fa-IR"/>
+                </w:rPr>
+              </m:ctrlPr>
+            </m:dPr>
+            <m:e>
+              <m:r>
+                <w:rPr>
+                  <w:rFonts w:ascii="Cambria Math" w:hAnsi="Cambria Math"/>
+                  <w:color w:val="C0504D" w:themeColor="accent2"/>
+                  <w:lang w:bidi="fa-IR"/>
+                </w:rPr>
+                <m:t>F</m:t>
+              </m:r>
+            </m:e>
+            <m:e>
+              <m:r>
+                <w:rPr>
+                  <w:rFonts w:ascii="Cambria Math" w:hAnsi="Cambria Math"/>
+                  <w:color w:val="C0504D" w:themeColor="accent2"/>
+                  <w:lang w:bidi="fa-IR"/>
+                </w:rPr>
+                <m:t>W,O</m:t>
+              </m:r>
+            </m:e>
+          </m:d>
+          <m:r>
+            <w:rPr>
+              <w:rFonts w:ascii="Cambria Math" w:hAnsi="Cambria Math"/>
+              <w:color w:val="C0504D" w:themeColor="accent2"/>
+              <w:lang w:bidi="fa-IR"/>
+            </w:rPr>
+            <m:t xml:space="preserve"> !</m:t>
+          </m:r>
+          <m:r>
+            <w:rPr>
+              <w:rFonts w:ascii="Cambria Math" w:hAnsi="Cambria Math"/>
+              <w:color w:val="C0504D" w:themeColor="accent2"/>
+              <w:lang w:bidi="fa-IR"/>
+            </w:rPr>
+            <m:t>=P</m:t>
+          </m:r>
+          <m:d>
+            <m:dPr>
+              <m:ctrlPr>
+                <w:rPr>
+                  <w:rFonts w:ascii="Cambria Math" w:hAnsi="Cambria Math"/>
+                  <w:i/>
+                  <w:color w:val="C0504D" w:themeColor="accent2"/>
+                  <w:lang w:bidi="fa-IR"/>
+                </w:rPr>
+              </m:ctrlPr>
+            </m:dPr>
+            <m:e>
+              <m:r>
+                <w:rPr>
+                  <w:rFonts w:ascii="Cambria Math" w:hAnsi="Cambria Math"/>
+                  <w:color w:val="C0504D" w:themeColor="accent2"/>
+                  <w:lang w:bidi="fa-IR"/>
+                </w:rPr>
+                <m:t>F</m:t>
+              </m:r>
+            </m:e>
+            <m:e>
+              <m:r>
+                <w:rPr>
+                  <w:rFonts w:ascii="Cambria Math" w:hAnsi="Cambria Math"/>
+                  <w:color w:val="C0504D" w:themeColor="accent2"/>
+                  <w:lang w:bidi="fa-IR"/>
+                </w:rPr>
+                <m:t>A</m:t>
+              </m:r>
+              <m:r>
+                <w:rPr>
+                  <w:rFonts w:ascii="Cambria Math" w:hAnsi="Cambria Math"/>
+                  <w:color w:val="C0504D" w:themeColor="accent2"/>
+                  <w:lang w:bidi="fa-IR"/>
+                </w:rPr>
+                <m:t>,</m:t>
+              </m:r>
+              <m:r>
+                <w:rPr>
+                  <w:rFonts w:ascii="Cambria Math" w:hAnsi="Cambria Math"/>
+                  <w:color w:val="C0504D" w:themeColor="accent2"/>
+                  <w:lang w:bidi="fa-IR"/>
+                </w:rPr>
+                <m:t>W,0</m:t>
+              </m:r>
+              <m:r>
+                <w:rPr>
+                  <w:rFonts w:ascii="Cambria Math" w:hAnsi="Cambria Math"/>
+                  <w:color w:val="C0504D" w:themeColor="accent2"/>
+                  <w:lang w:bidi="fa-IR"/>
+                </w:rPr>
+                <m:t xml:space="preserve"> </m:t>
+              </m:r>
+            </m:e>
+          </m:d>
+        </m:oMath>
+      </m:oMathPara>
+    </w:p>
+    <w:p>
+      <w:pPr>
+        <w:pStyle w:val="ListParagraph"/>
+        <w:ind w:left="1440"/>
+        <w:rPr>
+          <w:color w:val="C0504D" w:themeColor="accent2"/>
+          <w:lang w:bidi="fa-IR"/>
+        </w:rPr>
+      </w:pPr>
+      <m:oMathPara>
+        <m:oMathParaPr>
+          <m:jc m:val="left"/>
+        </m:oMathParaPr>
+        <m:oMath>
+          <m:r>
+            <w:rPr>
+              <w:rFonts w:ascii="Cambria Math" w:hAnsi="Cambria Math"/>
+              <w:color w:val="C0504D" w:themeColor="accent2"/>
+              <w:lang w:bidi="fa-IR"/>
+            </w:rPr>
+            <m:t>P</m:t>
+          </m:r>
+          <m:d>
+            <m:dPr>
+              <m:ctrlPr>
+                <w:rPr>
+                  <w:rFonts w:ascii="Cambria Math" w:hAnsi="Cambria Math"/>
+                  <w:i/>
+                  <w:color w:val="C0504D" w:themeColor="accent2"/>
+                  <w:lang w:bidi="fa-IR"/>
+                </w:rPr>
+              </m:ctrlPr>
+            </m:dPr>
+            <m:e>
+              <m:r>
+                <w:rPr>
+                  <w:rFonts w:ascii="Cambria Math" w:hAnsi="Cambria Math"/>
+                  <w:color w:val="C0504D" w:themeColor="accent2"/>
+                  <w:lang w:bidi="fa-IR"/>
+                </w:rPr>
+                <m:t>A</m:t>
+              </m:r>
+            </m:e>
+            <m:e>
+              <m:r>
+                <w:rPr>
+                  <w:rFonts w:ascii="Cambria Math" w:hAnsi="Cambria Math"/>
+                  <w:color w:val="C0504D" w:themeColor="accent2"/>
+                  <w:lang w:bidi="fa-IR"/>
+                </w:rPr>
+                <m:t>W,O</m:t>
+              </m:r>
+            </m:e>
+          </m:d>
+          <m:r>
+            <w:rPr>
+              <w:rFonts w:ascii="Cambria Math" w:hAnsi="Cambria Math"/>
+              <w:color w:val="C0504D" w:themeColor="accent2"/>
+              <w:lang w:bidi="fa-IR"/>
+            </w:rPr>
+            <m:t xml:space="preserve"> != P</m:t>
+          </m:r>
+          <m:d>
+            <m:dPr>
+              <m:ctrlPr>
+                <w:rPr>
+                  <w:rFonts w:ascii="Cambria Math" w:hAnsi="Cambria Math"/>
+                  <w:i/>
+                  <w:color w:val="C0504D" w:themeColor="accent2"/>
+                  <w:lang w:bidi="fa-IR"/>
+                </w:rPr>
+              </m:ctrlPr>
+            </m:dPr>
+            <m:e>
+              <m:r>
+                <w:rPr>
+                  <w:rFonts w:ascii="Cambria Math" w:hAnsi="Cambria Math"/>
+                  <w:color w:val="C0504D" w:themeColor="accent2"/>
+                  <w:lang w:bidi="fa-IR"/>
+                </w:rPr>
+                <m:t>A</m:t>
+              </m:r>
+            </m:e>
+            <m:e>
+              <m:r>
+                <w:rPr>
+                  <w:rFonts w:ascii="Cambria Math" w:hAnsi="Cambria Math"/>
+                  <w:color w:val="C0504D" w:themeColor="accent2"/>
+                  <w:lang w:bidi="fa-IR"/>
+                </w:rPr>
+                <m:t>F</m:t>
+              </m:r>
+              <m:r>
+                <w:rPr>
+                  <w:rFonts w:ascii="Cambria Math" w:hAnsi="Cambria Math"/>
+                  <w:color w:val="C0504D" w:themeColor="accent2"/>
+                  <w:lang w:bidi="fa-IR"/>
+                </w:rPr>
+                <m:t>,W,O</m:t>
+              </m:r>
+            </m:e>
+          </m:d>
+        </m:oMath>
+      </m:oMathPara>
+    </w:p>
+    <w:p>
+      <w:pPr>
+        <w:pStyle w:val="ListParagraph"/>
+        <w:ind w:left="1440"/>
+        <w:rPr>
+          <w:color w:val="C0504D" w:themeColor="accent2"/>
+          <w:lang w:bidi="fa-IR"/>
+        </w:rPr>
+      </w:pPr>
+      <m:oMathPara>
+        <m:oMathParaPr>
+          <m:jc m:val="left"/>
+        </m:oMathParaPr>
+        <m:oMath>
+          <m:r>
+            <w:rPr>
+              <w:rFonts w:ascii="Cambria Math" w:hAnsi="Cambria Math"/>
+              <w:color w:val="C0504D" w:themeColor="accent2"/>
+              <w:lang w:bidi="fa-IR"/>
+            </w:rPr>
+            <m:t>P</m:t>
+          </m:r>
+          <m:d>
+            <m:dPr>
+              <m:ctrlPr>
+                <w:rPr>
+                  <w:rFonts w:ascii="Cambria Math" w:hAnsi="Cambria Math"/>
+                  <w:i/>
+                  <w:color w:val="C0504D" w:themeColor="accent2"/>
+                  <w:lang w:bidi="fa-IR"/>
+                </w:rPr>
+              </m:ctrlPr>
+            </m:dPr>
+            <m:e>
+              <m:r>
+                <w:rPr>
+                  <w:rFonts w:ascii="Cambria Math" w:hAnsi="Cambria Math"/>
+                  <w:color w:val="C0504D" w:themeColor="accent2"/>
+                  <w:lang w:bidi="fa-IR"/>
+                </w:rPr>
+                <m:t>A</m:t>
+              </m:r>
+              <m:r>
+                <w:rPr>
+                  <w:rFonts w:ascii="Cambria Math" w:hAnsi="Cambria Math"/>
+                  <w:color w:val="C0504D" w:themeColor="accent2"/>
+                  <w:lang w:bidi="fa-IR"/>
+                </w:rPr>
+                <m:t>,F</m:t>
+              </m:r>
+            </m:e>
+            <m:e>
+              <m:r>
+                <w:rPr>
+                  <w:rFonts w:ascii="Cambria Math" w:hAnsi="Cambria Math"/>
+                  <w:color w:val="C0504D" w:themeColor="accent2"/>
+                  <w:lang w:bidi="fa-IR"/>
+                </w:rPr>
+                <m:t>W,O</m:t>
+              </m:r>
+            </m:e>
+          </m:d>
+          <m:r>
+            <w:rPr>
+              <w:rFonts w:ascii="Cambria Math" w:hAnsi="Cambria Math"/>
+              <w:color w:val="C0504D" w:themeColor="accent2"/>
+              <w:lang w:bidi="fa-IR"/>
+            </w:rPr>
+            <m:t xml:space="preserve"> != P</m:t>
+          </m:r>
+          <m:d>
+            <m:dPr>
+              <m:ctrlPr>
+                <w:rPr>
+                  <w:rFonts w:ascii="Cambria Math" w:hAnsi="Cambria Math"/>
+                  <w:i/>
+                  <w:color w:val="C0504D" w:themeColor="accent2"/>
+                  <w:lang w:bidi="fa-IR"/>
+                </w:rPr>
+              </m:ctrlPr>
+            </m:dPr>
+            <m:e>
+              <m:r>
+                <w:rPr>
+                  <w:rFonts w:ascii="Cambria Math" w:hAnsi="Cambria Math"/>
+                  <w:color w:val="C0504D" w:themeColor="accent2"/>
+                  <w:lang w:bidi="fa-IR"/>
+                </w:rPr>
+                <m:t>A</m:t>
+              </m:r>
+            </m:e>
+            <m:e>
+              <m:r>
+                <w:rPr>
+                  <w:rFonts w:ascii="Cambria Math" w:hAnsi="Cambria Math"/>
+                  <w:color w:val="C0504D" w:themeColor="accent2"/>
+                  <w:lang w:bidi="fa-IR"/>
+                </w:rPr>
+                <m:t>W,O</m:t>
+              </m:r>
+            </m:e>
+          </m:d>
+          <m:r>
+            <w:rPr>
+              <w:rFonts w:ascii="Cambria Math" w:hAnsi="Cambria Math"/>
+              <w:color w:val="C0504D" w:themeColor="accent2"/>
+              <w:lang w:bidi="fa-IR"/>
+            </w:rPr>
+            <m:t>P(F|</m:t>
+          </m:r>
+          <m:r>
+            <w:rPr>
+              <w:rFonts w:ascii="Cambria Math" w:hAnsi="Cambria Math"/>
+              <w:color w:val="C0504D" w:themeColor="accent2"/>
+              <w:lang w:bidi="fa-IR"/>
+            </w:rPr>
+            <m:t>W,O</m:t>
+          </m:r>
+          <m:r>
+            <w:rPr>
+              <w:rFonts w:ascii="Cambria Math" w:hAnsi="Cambria Math"/>
+              <w:color w:val="C0504D" w:themeColor="accent2"/>
+              <w:lang w:bidi="fa-IR"/>
+            </w:rPr>
+            <m:t>)</m:t>
+          </m:r>
+        </m:oMath>
+      </m:oMathPara>
+    </w:p>
+    <w:p>
+      <w:pPr>
+        <w:pStyle w:val="ListParagraph"/>
+        <w:ind w:left="1440"/>
+        <w:rPr>
+          <w:color w:val="C0504D" w:themeColor="accent2"/>
+          <w:lang w:bidi="fa-IR"/>
+        </w:rPr>
+      </w:pPr>
+    </w:p>
+    <w:p>
+      <w:pPr>
+        <w:pStyle w:val="ListParagraph"/>
+        <w:numPr>
+          <w:ilvl w:val="0"/>
+          <w:numId w:val="26"/>
+        </w:numPr>
+        <w:rPr>
+          <w:lang w:bidi="fa-IR"/>
+        </w:rPr>
+      </w:pPr>
+      <w:r>
+        <w:rPr>
+          <w:rFonts w:hint="cs"/>
+          <w:rtl/>
+          <w:lang w:bidi="fa-IR"/>
+        </w:rPr>
+        <w:t xml:space="preserve"> </w:t>
+      </w:r>
+      <w:r>
+        <w:rPr>
+          <w:rFonts w:hint="cs"/>
+          <w:rtl/>
+          <w:lang w:bidi="fa-IR"/>
+        </w:rPr>
+        <w:t xml:space="preserve">احتمال </w:t>
+      </w:r>
+      <w:r>
+        <w:rPr>
+          <w:lang w:bidi="fa-IR"/>
+        </w:rPr>
         <w:t>R</w:t>
       </w:r>
       <w:r>
@@ -3843,7 +4972,6 @@
         <w:ind w:left="1440"/>
         <w:rPr>
           <w:color w:val="9BBB59" w:themeColor="accent3"/>
-          <w:rtl/>
           <w:lang w:bidi="fa-IR"/>
         </w:rPr>
       </w:pPr>
@@ -3868,13 +4996,235 @@
     </w:p>
     <w:p>
       <w:pPr>
+        <w:pStyle w:val="ListParagraph"/>
+        <w:ind w:left="1440"/>
+        <w:rPr>
+          <w:color w:val="9BBB59" w:themeColor="accent3"/>
+          <w:lang w:bidi="fa-IR"/>
+        </w:rPr>
+      </w:pPr>
+      <w:r>
+        <w:rPr>
+          <w:rFonts w:hint="cs"/>
+          <w:color w:val="9BBB59" w:themeColor="accent3"/>
+          <w:rtl/>
+          <w:lang w:bidi="fa-IR"/>
+        </w:rPr>
+        <w:t>همچنین درصورت محاسبه مقادیر در میابیم</w:t>
+      </w:r>
+      <w:r>
+        <w:rPr>
+          <w:color w:val="9BBB59" w:themeColor="accent3"/>
+          <w:lang w:bidi="fa-IR"/>
+        </w:rPr>
+        <w:t>:</w:t>
+      </w:r>
+    </w:p>
+    <w:p>
+      <w:pPr>
+        <w:pStyle w:val="ListParagraph"/>
+        <w:ind w:left="1440"/>
+        <w:rPr>
+          <w:color w:val="9BBB59" w:themeColor="accent3"/>
+          <w:rtl/>
+          <w:lang w:bidi="fa-IR"/>
+        </w:rPr>
+      </w:pPr>
+    </w:p>
+    <w:p>
+      <w:pPr>
+        <w:pStyle w:val="ListParagraph"/>
+        <w:bidi w:val="0"/>
+        <w:ind w:left="0"/>
+        <w:rPr>
+          <w:color w:val="9BBB59" w:themeColor="accent3"/>
+          <w:lang w:bidi="fa-IR"/>
+        </w:rPr>
+      </w:pPr>
+      <m:oMathPara>
+        <m:oMathParaPr>
+          <m:jc m:val="left"/>
+        </m:oMathParaPr>
+        <m:oMath>
+          <m:r>
+            <w:rPr>
+              <w:rFonts w:ascii="Cambria Math" w:hAnsi="Cambria Math"/>
+              <w:color w:val="9BBB59" w:themeColor="accent3"/>
+              <w:lang w:bidi="fa-IR"/>
+            </w:rPr>
+            <m:t>P</m:t>
+          </m:r>
+          <m:r>
+            <w:rPr>
+              <w:rFonts w:ascii="Cambria Math" w:hAnsi="Cambria Math"/>
+              <w:color w:val="9BBB59" w:themeColor="accent3"/>
+              <w:lang w:bidi="fa-IR"/>
+            </w:rPr>
+            <m:t>(A)</m:t>
+          </m:r>
+          <m:r>
+            <w:rPr>
+              <w:rFonts w:ascii="Cambria Math" w:hAnsi="Cambria Math"/>
+              <w:color w:val="9BBB59" w:themeColor="accent3"/>
+              <w:lang w:bidi="fa-IR"/>
+            </w:rPr>
+            <m:t>=P(A|F)</m:t>
+          </m:r>
+        </m:oMath>
+      </m:oMathPara>
+    </w:p>
+    <w:p>
+      <w:pPr>
+        <w:pStyle w:val="ListParagraph"/>
+        <w:bidi w:val="0"/>
+        <w:ind w:left="0"/>
+        <w:rPr>
+          <w:color w:val="9BBB59" w:themeColor="accent3"/>
+          <w:lang w:bidi="fa-IR"/>
+        </w:rPr>
+      </w:pPr>
+      <m:oMathPara>
+        <m:oMathParaPr>
+          <m:jc m:val="left"/>
+        </m:oMathParaPr>
+        <m:oMath>
+          <m:r>
+            <w:rPr>
+              <w:rFonts w:ascii="Cambria Math" w:hAnsi="Cambria Math"/>
+              <w:color w:val="9BBB59" w:themeColor="accent3"/>
+              <w:lang w:bidi="fa-IR"/>
+            </w:rPr>
+            <m:t>P</m:t>
+          </m:r>
+          <m:r>
+            <w:rPr>
+              <w:rFonts w:ascii="Cambria Math" w:hAnsi="Cambria Math"/>
+              <w:color w:val="9BBB59" w:themeColor="accent3"/>
+              <w:lang w:bidi="fa-IR"/>
+            </w:rPr>
+            <m:t>(F)</m:t>
+          </m:r>
+          <m:r>
+            <w:rPr>
+              <w:rFonts w:ascii="Cambria Math" w:hAnsi="Cambria Math"/>
+              <w:color w:val="9BBB59" w:themeColor="accent3"/>
+              <w:lang w:bidi="fa-IR"/>
+            </w:rPr>
+            <m:t>=P(</m:t>
+          </m:r>
+          <m:r>
+            <w:rPr>
+              <w:rFonts w:ascii="Cambria Math" w:hAnsi="Cambria Math"/>
+              <w:color w:val="9BBB59" w:themeColor="accent3"/>
+              <w:lang w:bidi="fa-IR"/>
+            </w:rPr>
+            <m:t>F</m:t>
+          </m:r>
+          <m:r>
+            <w:rPr>
+              <w:rFonts w:ascii="Cambria Math" w:hAnsi="Cambria Math"/>
+              <w:color w:val="9BBB59" w:themeColor="accent3"/>
+              <w:lang w:bidi="fa-IR"/>
+            </w:rPr>
+            <m:t>|A)</m:t>
+          </m:r>
+        </m:oMath>
+      </m:oMathPara>
+    </w:p>
+    <w:p>
+      <w:pPr>
+        <w:pStyle w:val="ListParagraph"/>
+        <w:bidi w:val="0"/>
+        <w:ind w:left="0"/>
+        <w:rPr>
+          <w:rFonts w:hint="cs"/>
+          <w:color w:val="9BBB59" w:themeColor="accent3"/>
+          <w:rtl/>
+          <w:lang w:bidi="fa-IR"/>
+        </w:rPr>
+      </w:pPr>
+      <m:oMathPara>
+        <m:oMathParaPr>
+          <m:jc m:val="left"/>
+        </m:oMathParaPr>
+        <m:oMath>
+          <m:r>
+            <w:rPr>
+              <w:rFonts w:ascii="Cambria Math" w:hAnsi="Cambria Math"/>
+              <w:color w:val="9BBB59" w:themeColor="accent3"/>
+              <w:lang w:bidi="fa-IR"/>
+            </w:rPr>
+            <m:t>P</m:t>
+          </m:r>
+          <m:r>
+            <w:rPr>
+              <w:rFonts w:ascii="Cambria Math" w:hAnsi="Cambria Math"/>
+              <w:color w:val="9BBB59" w:themeColor="accent3"/>
+              <w:lang w:bidi="fa-IR"/>
+            </w:rPr>
+            <m:t>(A,F)</m:t>
+          </m:r>
+          <m:r>
+            <w:rPr>
+              <w:rFonts w:ascii="Cambria Math" w:hAnsi="Cambria Math"/>
+              <w:color w:val="9BBB59" w:themeColor="accent3"/>
+              <w:lang w:bidi="fa-IR"/>
+            </w:rPr>
+            <m:t>=P</m:t>
+          </m:r>
+          <m:d>
+            <m:dPr>
+              <m:ctrlPr>
+                <w:rPr>
+                  <w:rFonts w:ascii="Cambria Math" w:hAnsi="Cambria Math"/>
+                  <w:i/>
+                  <w:color w:val="9BBB59" w:themeColor="accent3"/>
+                  <w:lang w:bidi="fa-IR"/>
+                </w:rPr>
+              </m:ctrlPr>
+            </m:dPr>
+            <m:e>
+              <m:r>
+                <w:rPr>
+                  <w:rFonts w:ascii="Cambria Math" w:hAnsi="Cambria Math"/>
+                  <w:color w:val="9BBB59" w:themeColor="accent3"/>
+                  <w:lang w:bidi="fa-IR"/>
+                </w:rPr>
+                <m:t>A</m:t>
+              </m:r>
+            </m:e>
+          </m:d>
+          <m:r>
+            <w:rPr>
+              <w:rFonts w:ascii="Cambria Math" w:hAnsi="Cambria Math"/>
+              <w:color w:val="9BBB59" w:themeColor="accent3"/>
+              <w:lang w:bidi="fa-IR"/>
+            </w:rPr>
+            <m:t>P(F)</m:t>
+          </m:r>
+        </m:oMath>
+      </m:oMathPara>
+    </w:p>
+    <w:p>
+      <w:pPr>
+        <w:pStyle w:val="ListParagraph"/>
+        <w:ind w:left="1440"/>
+        <w:rPr>
+          <w:color w:val="9BBB59" w:themeColor="accent3"/>
+          <w:rtl/>
+          <w:lang w:bidi="fa-IR"/>
+        </w:rPr>
+      </w:pPr>
+    </w:p>
+    <w:p>
+      <w:pPr>
         <w:pStyle w:val="Heading3"/>
         <w:rPr>
           <w:rtl/>
           <w:lang w:bidi="fa-IR"/>
         </w:rPr>
       </w:pPr>
-      <w:bookmarkStart w:id="7" w:name="_Toc163085552"/>
+      <w:bookmarkStart w:id="8" w:name="_Toc163085552"/>
       <w:r>
         <w:rPr>
           <w:rFonts w:hint="cs"/>
@@ -3883,7 +5233,7 @@
         </w:rPr>
         <w:t>د)</w:t>
       </w:r>
-      <w:bookmarkEnd w:id="7"/>
+      <w:bookmarkEnd w:id="8"/>
     </w:p>
     <w:p>
       <w:pPr>
@@ -6788,7 +8138,6 @@
               <w:rPr>
                 <w:lang w:bidi="fa-IR"/>
               </w:rPr>
-              <w:lastRenderedPageBreak/>
               <w:t>O</w:t>
             </w:r>
           </w:p>
@@ -8175,6 +9524,7 @@
               <w:rPr>
                 <w:lang w:bidi="fa-IR"/>
               </w:rPr>
+              <w:lastRenderedPageBreak/>
               <w:t>+</w:t>
             </w:r>
           </w:p>
@@ -8678,7 +10028,7 @@
           <w:lang w:bidi="fa-IR"/>
         </w:rPr>
       </w:pPr>
-      <w:bookmarkStart w:id="8" w:name="_Toc163085553"/>
+      <w:bookmarkStart w:id="9" w:name="_Toc163085553"/>
       <w:r>
         <w:rPr>
           <w:rFonts w:hint="cs"/>
@@ -8687,7 +10037,7 @@
         </w:rPr>
         <w:t>سوال اول</w:t>
       </w:r>
-      <w:bookmarkEnd w:id="8"/>
+      <w:bookmarkEnd w:id="9"/>
     </w:p>
     <w:p>
       <w:pPr>
@@ -8873,7 +10223,7 @@
           <w:lang w:bidi="fa-IR"/>
         </w:rPr>
       </w:pPr>
-      <w:bookmarkStart w:id="9" w:name="_Toc163085554"/>
+      <w:bookmarkStart w:id="10" w:name="_Toc163085554"/>
       <w:r>
         <w:rPr>
           <w:rFonts w:hint="cs"/>
@@ -8882,7 +10232,7 @@
         </w:rPr>
         <w:t>الف)</w:t>
       </w:r>
-      <w:bookmarkEnd w:id="9"/>
+      <w:bookmarkEnd w:id="10"/>
       <w:r>
         <w:rPr>
           <w:rFonts w:hint="cs"/>
@@ -9795,7 +11145,7 @@
           <w:lang w:bidi="fa-IR"/>
         </w:rPr>
       </w:pPr>
-      <w:bookmarkStart w:id="10" w:name="_Toc163085555"/>
+      <w:bookmarkStart w:id="11" w:name="_Toc163085555"/>
       <w:r>
         <w:rPr>
           <w:rFonts w:hint="cs"/>
@@ -9804,7 +11154,7 @@
         </w:rPr>
         <w:t>ب)</w:t>
       </w:r>
-      <w:bookmarkEnd w:id="10"/>
+      <w:bookmarkEnd w:id="11"/>
     </w:p>
     <w:p>
       <w:pPr>
@@ -19075,7 +20425,7 @@
           <w:lang w:bidi="fa-IR"/>
         </w:rPr>
       </w:pPr>
-      <w:bookmarkStart w:id="11" w:name="_Toc163085556"/>
+      <w:bookmarkStart w:id="12" w:name="_Toc163085556"/>
       <w:r>
         <w:rPr>
           <w:rFonts w:hint="cs"/>
@@ -19084,7 +20434,7 @@
         </w:rPr>
         <w:t>ج)</w:t>
       </w:r>
-      <w:bookmarkEnd w:id="11"/>
+      <w:bookmarkEnd w:id="12"/>
     </w:p>
     <w:p>
       <w:pPr>
@@ -25550,7 +26900,7 @@
           <w:lang w:bidi="fa-IR"/>
         </w:rPr>
       </w:pPr>
-      <w:bookmarkStart w:id="12" w:name="_Toc163085557"/>
+      <w:bookmarkStart w:id="13" w:name="_Toc163085557"/>
       <w:r>
         <w:rPr>
           <w:rFonts w:hint="cs"/>
@@ -25559,7 +26909,7 @@
         </w:rPr>
         <w:t>د)</w:t>
       </w:r>
-      <w:bookmarkEnd w:id="12"/>
+      <w:bookmarkEnd w:id="13"/>
     </w:p>
     <w:p>
       <w:pPr>

</xml_diff>